<commit_message>
Major procedural issue found
</commit_message>
<xml_diff>
--- a/project_writeup.docx
+++ b/project_writeup.docx
@@ -20,7 +20,16 @@
     </w:p>
     <w:p>
       <w:r>
-        <w:t>The distribution of returns on AMD stock is fairly normal with a couple outliers on the right end tail, however the behavior appears to be normal.</w:t>
+        <w:t xml:space="preserve">The distribution of returns on AMD stock is </w:t>
+      </w:r>
+      <w:r>
+        <w:t>normal</w:t>
+      </w:r>
+      <w:r>
+        <w:t xml:space="preserve"> with a couple outliers on the right end tail, however the behavior appears to be normal</w:t>
+      </w:r>
+      <w:r>
+        <w:t>. Similarly, the Q-Q plot shows that the behavior can mostly be described by a normal distribution, but the points that trail off at the end indicate a bit of right skewedness.</w:t>
       </w:r>
     </w:p>
     <w:p>
@@ -29,8 +38,8 @@
           <w:noProof/>
         </w:rPr>
         <w:drawing>
-          <wp:inline distT="0" distB="0" distL="0" distR="0" wp14:anchorId="5922102C" wp14:editId="5BF7D9E8">
-            <wp:extent cx="4067175" cy="2917756"/>
+          <wp:inline distT="0" distB="0" distL="0" distR="0" wp14:anchorId="5922102C" wp14:editId="6CE243C2">
+            <wp:extent cx="2959657" cy="2123233"/>
             <wp:effectExtent l="0" t="0" r="0" b="0"/>
             <wp:docPr id="10" name="Picture 10"/>
             <wp:cNvGraphicFramePr>
@@ -52,7 +61,7 @@
                   <pic:spPr>
                     <a:xfrm>
                       <a:off x="0" y="0"/>
-                      <a:ext cx="4085775" cy="2931100"/>
+                      <a:ext cx="3006642" cy="2156940"/>
                     </a:xfrm>
                     <a:prstGeom prst="rect">
                       <a:avLst/>
@@ -64,17 +73,15 @@
           </wp:inline>
         </w:drawing>
       </w:r>
-    </w:p>
-    <w:p>
       <w:r>
         <w:rPr>
           <w:noProof/>
         </w:rPr>
         <w:drawing>
-          <wp:inline distT="0" distB="0" distL="0" distR="0" wp14:anchorId="7CE91E4A" wp14:editId="3F2C0F4A">
-            <wp:extent cx="4067175" cy="2826687"/>
-            <wp:effectExtent l="0" t="0" r="0" b="0"/>
-            <wp:docPr id="2" name="Picture 2"/>
+          <wp:inline distT="0" distB="0" distL="0" distR="0" wp14:anchorId="5F860FDB" wp14:editId="751EF503">
+            <wp:extent cx="2946206" cy="2047613"/>
+            <wp:effectExtent l="0" t="0" r="635" b="0"/>
+            <wp:docPr id="2" name="Picture 2" descr="Chart, line chart&#10;&#10;Description automatically generated"/>
             <wp:cNvGraphicFramePr>
               <a:graphicFrameLocks xmlns:a="http://schemas.openxmlformats.org/drawingml/2006/main" noChangeAspect="1"/>
             </wp:cNvGraphicFramePr>
@@ -82,7 +89,7 @@
               <a:graphicData uri="http://schemas.openxmlformats.org/drawingml/2006/picture">
                 <pic:pic xmlns:pic="http://schemas.openxmlformats.org/drawingml/2006/picture">
                   <pic:nvPicPr>
-                    <pic:cNvPr id="1" name=""/>
+                    <pic:cNvPr id="2" name="Picture 2" descr="Chart, line chart&#10;&#10;Description automatically generated"/>
                     <pic:cNvPicPr/>
                   </pic:nvPicPr>
                   <pic:blipFill>
@@ -94,7 +101,7 @@
                   <pic:spPr>
                     <a:xfrm>
                       <a:off x="0" y="0"/>
-                      <a:ext cx="4074881" cy="2832043"/>
+                      <a:ext cx="2977089" cy="2069077"/>
                     </a:xfrm>
                     <a:prstGeom prst="rect">
                       <a:avLst/>
@@ -109,31 +116,6 @@
     </w:p>
     <w:p>
       <w:pPr>
-        <w:rPr>
-          <w:color w:val="FF0000"/>
-        </w:rPr>
-      </w:pPr>
-      <w:r>
-        <w:rPr>
-          <w:color w:val="FF0000"/>
-        </w:rPr>
-        <w:t xml:space="preserve">Normality Test? </w:t>
-      </w:r>
-      <w:r>
-        <w:rPr>
-          <w:color w:val="FF0000"/>
-        </w:rPr>
-        <w:t xml:space="preserve">QQPlot? </w:t>
-      </w:r>
-      <w:r>
-        <w:rPr>
-          <w:color w:val="FF0000"/>
-        </w:rPr>
-        <w:t>Comparison to KDE?</w:t>
-      </w:r>
-    </w:p>
-    <w:p>
-      <w:pPr>
         <w:pStyle w:val="Heading2"/>
       </w:pPr>
       <w:r>
@@ -156,7 +138,6 @@
         <w:rPr>
           <w:noProof/>
         </w:rPr>
-        <w:lastRenderedPageBreak/>
         <w:drawing>
           <wp:inline distT="0" distB="0" distL="0" distR="0" wp14:anchorId="0AFC86A7" wp14:editId="47AB9A2E">
             <wp:extent cx="3991555" cy="2935588"/>
@@ -226,6 +207,7 @@
               <w:jc w:val="center"/>
             </w:pPr>
             <w:r>
+              <w:lastRenderedPageBreak/>
               <w:t>Actual (t=1)</w:t>
             </w:r>
           </w:p>
@@ -409,7 +391,13 @@
     </w:p>
     <w:p>
       <w:r>
-        <w:t xml:space="preserve">The one-step predictions can be applied over a set period of time to determine how well it forecasts future values of price. In the research paper </w:t>
+        <w:t xml:space="preserve">The one-step predictions can be applied over a set </w:t>
+      </w:r>
+      <w:r>
+        <w:t>period</w:t>
+      </w:r>
+      <w:r>
+        <w:t xml:space="preserve"> to determine how well it forecasts future values of price. In the research paper </w:t>
       </w:r>
       <w:r>
         <w:rPr>
@@ -461,7 +449,6 @@
         <w:rPr>
           <w:noProof/>
         </w:rPr>
-        <w:lastRenderedPageBreak/>
         <w:drawing>
           <wp:inline distT="0" distB="0" distL="0" distR="0" wp14:anchorId="02AA4197" wp14:editId="58A2E62A">
             <wp:extent cx="2914650" cy="2438400"/>
@@ -549,6 +536,7 @@
         <w:rPr>
           <w:noProof/>
         </w:rPr>
+        <w:lastRenderedPageBreak/>
         <w:drawing>
           <wp:inline distT="0" distB="0" distL="0" distR="0" wp14:anchorId="35760D89" wp14:editId="0CF20748">
             <wp:extent cx="2171700" cy="2476500"/>
@@ -596,22 +584,18 @@
         <w:pStyle w:val="Heading2"/>
       </w:pPr>
       <w:r>
-        <w:lastRenderedPageBreak/>
         <w:t>Sample 30 Business Day Forecasts:</w:t>
       </w:r>
     </w:p>
     <w:p>
-      <w:pPr>
-        <w:jc w:val="center"/>
-      </w:pPr>
       <w:r>
         <w:rPr>
           <w:noProof/>
         </w:rPr>
         <w:drawing>
-          <wp:inline distT="0" distB="0" distL="0" distR="0" wp14:anchorId="0957014F" wp14:editId="69D9D664">
-            <wp:extent cx="4977778" cy="3974603"/>
-            <wp:effectExtent l="0" t="0" r="0" b="6985"/>
+          <wp:inline distT="0" distB="0" distL="0" distR="0" wp14:anchorId="0957014F" wp14:editId="7EA2C2FB">
+            <wp:extent cx="2808005" cy="2242106"/>
+            <wp:effectExtent l="0" t="0" r="0" b="6350"/>
             <wp:docPr id="8" name="Picture 8"/>
             <wp:cNvGraphicFramePr>
               <a:graphicFrameLocks xmlns:a="http://schemas.openxmlformats.org/drawingml/2006/main" noChangeAspect="1"/>
@@ -632,7 +616,7 @@
                   <pic:spPr>
                     <a:xfrm>
                       <a:off x="0" y="0"/>
-                      <a:ext cx="4977778" cy="3974603"/>
+                      <a:ext cx="2871220" cy="2292582"/>
                     </a:xfrm>
                     <a:prstGeom prst="rect">
                       <a:avLst/>
@@ -644,20 +628,15 @@
           </wp:inline>
         </w:drawing>
       </w:r>
-    </w:p>
-    <w:p>
-      <w:pPr>
-        <w:jc w:val="center"/>
-      </w:pPr>
       <w:r>
         <w:rPr>
           <w:noProof/>
         </w:rPr>
         <w:drawing>
-          <wp:inline distT="0" distB="0" distL="0" distR="0" wp14:anchorId="7A85C639" wp14:editId="79127802">
-            <wp:extent cx="4850793" cy="3619047"/>
-            <wp:effectExtent l="0" t="0" r="6985" b="635"/>
-            <wp:docPr id="9" name="Picture 9"/>
+          <wp:inline distT="0" distB="0" distL="0" distR="0" wp14:anchorId="5FE428D4" wp14:editId="0CA8E882">
+            <wp:extent cx="3007656" cy="2243933"/>
+            <wp:effectExtent l="0" t="0" r="2540" b="4445"/>
+            <wp:docPr id="9" name="Picture 9" descr="Chart, line chart&#10;&#10;Description automatically generated"/>
             <wp:cNvGraphicFramePr>
               <a:graphicFrameLocks xmlns:a="http://schemas.openxmlformats.org/drawingml/2006/main" noChangeAspect="1"/>
             </wp:cNvGraphicFramePr>
@@ -665,7 +644,7 @@
               <a:graphicData uri="http://schemas.openxmlformats.org/drawingml/2006/picture">
                 <pic:pic xmlns:pic="http://schemas.openxmlformats.org/drawingml/2006/picture">
                   <pic:nvPicPr>
-                    <pic:cNvPr id="1" name=""/>
+                    <pic:cNvPr id="9" name="Picture 9" descr="Chart, line chart&#10;&#10;Description automatically generated"/>
                     <pic:cNvPicPr/>
                   </pic:nvPicPr>
                   <pic:blipFill>
@@ -677,7 +656,7 @@
                   <pic:spPr>
                     <a:xfrm>
                       <a:off x="0" y="0"/>
-                      <a:ext cx="4850793" cy="3619047"/>
+                      <a:ext cx="3051524" cy="2276662"/>
                     </a:xfrm>
                     <a:prstGeom prst="rect">
                       <a:avLst/>
@@ -695,7 +674,6 @@
         <w:pStyle w:val="Heading1"/>
       </w:pPr>
       <w:r>
-        <w:lastRenderedPageBreak/>
         <w:t>S&amp;P500 ETF (SPY):</w:t>
       </w:r>
     </w:p>
@@ -709,21 +687,28 @@
     </w:p>
     <w:p>
       <w:r>
-        <w:t>The distribution of returns on SPY ETF is actually a bit skewed to the left. However, it does still hold a general normal shape.</w:t>
-      </w:r>
-    </w:p>
-    <w:p>
-      <w:pPr>
-        <w:jc w:val="center"/>
-      </w:pPr>
+        <w:t xml:space="preserve">The distribution of returns on SPY ETF is </w:t>
+      </w:r>
+      <w:r>
+        <w:t>a</w:t>
+      </w:r>
+      <w:r>
+        <w:t xml:space="preserve"> bit skewed to the left. However, it does still hold a general normal shape.</w:t>
+      </w:r>
+      <w:r>
+        <w:t xml:space="preserve"> The Q-Q plot reinforces this assessment since only a few of the points trail off in the beginning, indicating left skewedness.</w:t>
+      </w:r>
+    </w:p>
+    <w:p>
       <w:r>
         <w:rPr>
           <w:noProof/>
         </w:rPr>
+        <w:lastRenderedPageBreak/>
         <w:drawing>
-          <wp:inline distT="0" distB="0" distL="0" distR="0" wp14:anchorId="61B86D4F" wp14:editId="7CBAF31E">
-            <wp:extent cx="4309124" cy="3009547"/>
-            <wp:effectExtent l="0" t="0" r="0" b="635"/>
+          <wp:inline distT="0" distB="0" distL="0" distR="0" wp14:anchorId="61B86D4F" wp14:editId="61749D08">
+            <wp:extent cx="2886710" cy="2016117"/>
+            <wp:effectExtent l="0" t="0" r="0" b="3810"/>
             <wp:docPr id="11" name="Picture 11"/>
             <wp:cNvGraphicFramePr>
               <a:graphicFrameLocks xmlns:a="http://schemas.openxmlformats.org/drawingml/2006/main" noChangeAspect="1"/>
@@ -744,7 +729,7 @@
                   <pic:spPr>
                     <a:xfrm>
                       <a:off x="0" y="0"/>
-                      <a:ext cx="4329466" cy="3023754"/>
+                      <a:ext cx="2944543" cy="2056509"/>
                     </a:xfrm>
                     <a:prstGeom prst="rect">
                       <a:avLst/>
@@ -756,20 +741,15 @@
           </wp:inline>
         </w:drawing>
       </w:r>
-    </w:p>
-    <w:p>
-      <w:pPr>
-        <w:jc w:val="center"/>
-      </w:pPr>
       <w:r>
         <w:rPr>
           <w:noProof/>
         </w:rPr>
         <w:drawing>
-          <wp:inline distT="0" distB="0" distL="0" distR="0" wp14:anchorId="79E254E1" wp14:editId="25791300">
-            <wp:extent cx="4133850" cy="2873026"/>
-            <wp:effectExtent l="0" t="0" r="0" b="3810"/>
-            <wp:docPr id="4" name="Picture 4"/>
+          <wp:inline distT="0" distB="0" distL="0" distR="0" wp14:anchorId="58D1971D" wp14:editId="1F9F017C">
+            <wp:extent cx="2901714" cy="2016692"/>
+            <wp:effectExtent l="0" t="0" r="0" b="3175"/>
+            <wp:docPr id="4" name="Picture 4" descr="Chart, line chart, scatter chart&#10;&#10;Description automatically generated"/>
             <wp:cNvGraphicFramePr>
               <a:graphicFrameLocks xmlns:a="http://schemas.openxmlformats.org/drawingml/2006/main" noChangeAspect="1"/>
             </wp:cNvGraphicFramePr>
@@ -777,7 +757,7 @@
               <a:graphicData uri="http://schemas.openxmlformats.org/drawingml/2006/picture">
                 <pic:pic xmlns:pic="http://schemas.openxmlformats.org/drawingml/2006/picture">
                   <pic:nvPicPr>
-                    <pic:cNvPr id="1" name=""/>
+                    <pic:cNvPr id="4" name="Picture 4" descr="Chart, line chart, scatter chart&#10;&#10;Description automatically generated"/>
                     <pic:cNvPicPr/>
                   </pic:nvPicPr>
                   <pic:blipFill>
@@ -789,7 +769,7 @@
                   <pic:spPr>
                     <a:xfrm>
                       <a:off x="0" y="0"/>
-                      <a:ext cx="4149047" cy="2883588"/>
+                      <a:ext cx="3012515" cy="2093699"/>
                     </a:xfrm>
                     <a:prstGeom prst="rect">
                       <a:avLst/>
@@ -804,6 +784,183 @@
     </w:p>
     <w:p>
       <w:pPr>
+        <w:pStyle w:val="Heading2"/>
+      </w:pPr>
+      <w:r>
+        <w:t>Extended One Step Predictions:</w:t>
+      </w:r>
+    </w:p>
+    <w:p>
+      <w:r>
+        <w:t xml:space="preserve">Using varying training set sizes, the </w:t>
+      </w:r>
+      <w:r>
+        <w:t xml:space="preserve">size that resulted in the most accurate predictions is a </w:t>
+      </w:r>
+      <w:r>
+        <w:t>30-day</w:t>
+      </w:r>
+      <w:r>
+        <w:t xml:space="preserve"> set by a heavy margin with an expected MSE of 1.75 and an expected MAPE of 0.007.</w:t>
+      </w:r>
+    </w:p>
+    <w:p>
+      <w:pPr>
+        <w:jc w:val="center"/>
+      </w:pPr>
+      <w:r>
+        <w:rPr>
+          <w:noProof/>
+        </w:rPr>
+        <w:drawing>
+          <wp:inline distT="0" distB="0" distL="0" distR="0" wp14:anchorId="3A57F997" wp14:editId="503A9579">
+            <wp:extent cx="2569389" cy="2027650"/>
+            <wp:effectExtent l="0" t="0" r="0" b="4445"/>
+            <wp:docPr id="3" name="Picture 3" descr="A screenshot of a computer&#10;&#10;Description automatically generated with medium confidence"/>
+            <wp:cNvGraphicFramePr>
+              <a:graphicFrameLocks xmlns:a="http://schemas.openxmlformats.org/drawingml/2006/main" noChangeAspect="1"/>
+            </wp:cNvGraphicFramePr>
+            <a:graphic xmlns:a="http://schemas.openxmlformats.org/drawingml/2006/main">
+              <a:graphicData uri="http://schemas.openxmlformats.org/drawingml/2006/picture">
+                <pic:pic xmlns:pic="http://schemas.openxmlformats.org/drawingml/2006/picture">
+                  <pic:nvPicPr>
+                    <pic:cNvPr id="3" name="Picture 3" descr="A screenshot of a computer&#10;&#10;Description automatically generated with medium confidence"/>
+                    <pic:cNvPicPr/>
+                  </pic:nvPicPr>
+                  <pic:blipFill>
+                    <a:blip r:embed="rId14">
+                      <a:extLst>
+                        <a:ext uri="{28A0092B-C50C-407E-A947-70E740481C1C}">
+                          <a14:useLocalDpi xmlns:a14="http://schemas.microsoft.com/office/drawing/2010/main" val="0"/>
+                        </a:ext>
+                      </a:extLst>
+                    </a:blip>
+                    <a:stretch>
+                      <a:fillRect/>
+                    </a:stretch>
+                  </pic:blipFill>
+                  <pic:spPr>
+                    <a:xfrm>
+                      <a:off x="0" y="0"/>
+                      <a:ext cx="2590701" cy="2044469"/>
+                    </a:xfrm>
+                    <a:prstGeom prst="rect">
+                      <a:avLst/>
+                    </a:prstGeom>
+                  </pic:spPr>
+                </pic:pic>
+              </a:graphicData>
+            </a:graphic>
+          </wp:inline>
+        </w:drawing>
+      </w:r>
+    </w:p>
+    <w:p>
+      <w:r>
+        <w:t xml:space="preserve">When attempting to determine the best training size to measure direction accuracy, the size that produced the most accurate direction predictions is a 40-day set. </w:t>
+      </w:r>
+    </w:p>
+    <w:p>
+      <w:pPr>
+        <w:jc w:val="center"/>
+      </w:pPr>
+      <w:r>
+        <w:rPr>
+          <w:noProof/>
+        </w:rPr>
+        <w:drawing>
+          <wp:inline distT="0" distB="0" distL="0" distR="0" wp14:anchorId="5FB65C02" wp14:editId="52ACE3E9">
+            <wp:extent cx="1685217" cy="1958495"/>
+            <wp:effectExtent l="0" t="0" r="4445" b="0"/>
+            <wp:docPr id="7" name="Picture 7" descr="Table&#10;&#10;Description automatically generated"/>
+            <wp:cNvGraphicFramePr>
+              <a:graphicFrameLocks xmlns:a="http://schemas.openxmlformats.org/drawingml/2006/main" noChangeAspect="1"/>
+            </wp:cNvGraphicFramePr>
+            <a:graphic xmlns:a="http://schemas.openxmlformats.org/drawingml/2006/main">
+              <a:graphicData uri="http://schemas.openxmlformats.org/drawingml/2006/picture">
+                <pic:pic xmlns:pic="http://schemas.openxmlformats.org/drawingml/2006/picture">
+                  <pic:nvPicPr>
+                    <pic:cNvPr id="7" name="Picture 7" descr="Table&#10;&#10;Description automatically generated"/>
+                    <pic:cNvPicPr/>
+                  </pic:nvPicPr>
+                  <pic:blipFill>
+                    <a:blip r:embed="rId15">
+                      <a:extLst>
+                        <a:ext uri="{28A0092B-C50C-407E-A947-70E740481C1C}">
+                          <a14:useLocalDpi xmlns:a14="http://schemas.microsoft.com/office/drawing/2010/main" val="0"/>
+                        </a:ext>
+                      </a:extLst>
+                    </a:blip>
+                    <a:stretch>
+                      <a:fillRect/>
+                    </a:stretch>
+                  </pic:blipFill>
+                  <pic:spPr>
+                    <a:xfrm>
+                      <a:off x="0" y="0"/>
+                      <a:ext cx="1706364" cy="1983071"/>
+                    </a:xfrm>
+                    <a:prstGeom prst="rect">
+                      <a:avLst/>
+                    </a:prstGeom>
+                  </pic:spPr>
+                </pic:pic>
+              </a:graphicData>
+            </a:graphic>
+          </wp:inline>
+        </w:drawing>
+      </w:r>
+    </w:p>
+    <w:p>
+      <w:r>
+        <w:t>However, given the results of the expected MSE and MAPE, the most optimal size</w:t>
+      </w:r>
+      <w:r>
+        <w:t xml:space="preserve"> when taking into consideration both predictive accuracies, a training set size of 30-days would be the best since a 40-day set would result in poor forecasting accuracy.</w:t>
+      </w:r>
+    </w:p>
+    <w:p>
+      <w:r>
+        <w:lastRenderedPageBreak/>
+        <w:drawing>
+          <wp:inline distT="0" distB="0" distL="0" distR="0" wp14:anchorId="6031EC63" wp14:editId="550C6F35">
+            <wp:extent cx="3582562" cy="2622288"/>
+            <wp:effectExtent l="0" t="0" r="0" b="0"/>
+            <wp:docPr id="12" name="Picture 12" descr="Chart, line chart&#10;&#10;Description automatically generated"/>
+            <wp:cNvGraphicFramePr>
+              <a:graphicFrameLocks xmlns:a="http://schemas.openxmlformats.org/drawingml/2006/main" noChangeAspect="1"/>
+            </wp:cNvGraphicFramePr>
+            <a:graphic xmlns:a="http://schemas.openxmlformats.org/drawingml/2006/main">
+              <a:graphicData uri="http://schemas.openxmlformats.org/drawingml/2006/picture">
+                <pic:pic xmlns:pic="http://schemas.openxmlformats.org/drawingml/2006/picture">
+                  <pic:nvPicPr>
+                    <pic:cNvPr id="12" name="Picture 12" descr="Chart, line chart&#10;&#10;Description automatically generated"/>
+                    <pic:cNvPicPr/>
+                  </pic:nvPicPr>
+                  <pic:blipFill>
+                    <a:blip r:embed="rId16"/>
+                    <a:stretch>
+                      <a:fillRect/>
+                    </a:stretch>
+                  </pic:blipFill>
+                  <pic:spPr>
+                    <a:xfrm>
+                      <a:off x="0" y="0"/>
+                      <a:ext cx="3594671" cy="2631151"/>
+                    </a:xfrm>
+                    <a:prstGeom prst="rect">
+                      <a:avLst/>
+                    </a:prstGeom>
+                  </pic:spPr>
+                </pic:pic>
+              </a:graphicData>
+            </a:graphic>
+          </wp:inline>
+        </w:drawing>
+      </w:r>
+    </w:p>
+    <w:p>
+      <w:pPr>
         <w:pStyle w:val="Heading1"/>
       </w:pPr>
       <w:r>
@@ -820,22 +977,24 @@
     </w:p>
     <w:p>
       <w:r>
-        <w:t>While the general shape and the QQ plot can be interpreted as generally normal, the normal distribution does not cover the peaks of the returns enough. Kernel density estimation can be employed to create a distribution that would capture this behavior better.</w:t>
-      </w:r>
-    </w:p>
-    <w:p>
-      <w:pPr>
-        <w:jc w:val="center"/>
-      </w:pPr>
+        <w:t>While the general shape and the Q</w:t>
+      </w:r>
+      <w:r>
+        <w:t>-</w:t>
+      </w:r>
+      <w:r>
+        <w:t>Q plot can be interpreted as generally normal, the normal distribution does not cover the peaks of the returns enough. Kernel density estimation can be employed to create a distribution that would capture this behavior better.</w:t>
+      </w:r>
+    </w:p>
+    <w:p>
       <w:r>
         <w:rPr>
           <w:noProof/>
         </w:rPr>
-        <w:lastRenderedPageBreak/>
         <w:drawing>
-          <wp:inline distT="0" distB="0" distL="0" distR="0" wp14:anchorId="26CE34D4" wp14:editId="4FCD7E5C">
-            <wp:extent cx="4673016" cy="3352381"/>
-            <wp:effectExtent l="0" t="0" r="0" b="635"/>
+          <wp:inline distT="0" distB="0" distL="0" distR="0" wp14:anchorId="26CE34D4" wp14:editId="0C277651">
+            <wp:extent cx="2886783" cy="2070952"/>
+            <wp:effectExtent l="0" t="0" r="0" b="0"/>
             <wp:docPr id="14" name="Picture 14"/>
             <wp:cNvGraphicFramePr>
               <a:graphicFrameLocks xmlns:a="http://schemas.openxmlformats.org/drawingml/2006/main" noChangeAspect="1"/>
@@ -848,7 +1007,7 @@
                     <pic:cNvPicPr/>
                   </pic:nvPicPr>
                   <pic:blipFill>
-                    <a:blip r:embed="rId14"/>
+                    <a:blip r:embed="rId17"/>
                     <a:stretch>
                       <a:fillRect/>
                     </a:stretch>
@@ -856,7 +1015,7 @@
                   <pic:spPr>
                     <a:xfrm>
                       <a:off x="0" y="0"/>
-                      <a:ext cx="4673016" cy="3352381"/>
+                      <a:ext cx="2919932" cy="2094732"/>
                     </a:xfrm>
                     <a:prstGeom prst="rect">
                       <a:avLst/>
@@ -868,20 +1027,15 @@
           </wp:inline>
         </w:drawing>
       </w:r>
-    </w:p>
-    <w:p>
-      <w:pPr>
-        <w:jc w:val="center"/>
-      </w:pPr>
       <w:r>
         <w:rPr>
           <w:noProof/>
         </w:rPr>
         <w:drawing>
-          <wp:inline distT="0" distB="0" distL="0" distR="0" wp14:anchorId="6B0F3EF7" wp14:editId="42EF77F3">
-            <wp:extent cx="5079365" cy="3530159"/>
-            <wp:effectExtent l="0" t="0" r="6985" b="0"/>
-            <wp:docPr id="15" name="Picture 15"/>
+          <wp:inline distT="0" distB="0" distL="0" distR="0" wp14:anchorId="497EBFB7" wp14:editId="6207DCFD">
+            <wp:extent cx="2999740" cy="2084821"/>
+            <wp:effectExtent l="0" t="0" r="0" b="0"/>
+            <wp:docPr id="15" name="Picture 15" descr="Chart, line chart&#10;&#10;Description automatically generated"/>
             <wp:cNvGraphicFramePr>
               <a:graphicFrameLocks xmlns:a="http://schemas.openxmlformats.org/drawingml/2006/main" noChangeAspect="1"/>
             </wp:cNvGraphicFramePr>
@@ -889,11 +1043,11 @@
               <a:graphicData uri="http://schemas.openxmlformats.org/drawingml/2006/picture">
                 <pic:pic xmlns:pic="http://schemas.openxmlformats.org/drawingml/2006/picture">
                   <pic:nvPicPr>
-                    <pic:cNvPr id="1" name=""/>
+                    <pic:cNvPr id="15" name="Picture 15" descr="Chart, line chart&#10;&#10;Description automatically generated"/>
                     <pic:cNvPicPr/>
                   </pic:nvPicPr>
                   <pic:blipFill>
-                    <a:blip r:embed="rId15"/>
+                    <a:blip r:embed="rId18"/>
                     <a:stretch>
                       <a:fillRect/>
                     </a:stretch>
@@ -901,7 +1055,7 @@
                   <pic:spPr>
                     <a:xfrm>
                       <a:off x="0" y="0"/>
-                      <a:ext cx="5079365" cy="3530159"/>
+                      <a:ext cx="3047763" cy="2118197"/>
                     </a:xfrm>
                     <a:prstGeom prst="rect">
                       <a:avLst/>
@@ -913,6 +1067,11 @@
           </wp:inline>
         </w:drawing>
       </w:r>
+    </w:p>
+    <w:p>
+      <w:pPr>
+        <w:jc w:val="center"/>
+      </w:pPr>
     </w:p>
     <w:p>
       <w:pPr>

</xml_diff>

<commit_message>
Included t-test for MSE
</commit_message>
<xml_diff>
--- a/project_writeup.docx
+++ b/project_writeup.docx
@@ -256,15 +256,12 @@
         <w:jc w:val="center"/>
       </w:pPr>
       <w:r>
-        <w:rPr>
-          <w:noProof/>
-        </w:rPr>
         <w:lastRenderedPageBreak/>
         <w:drawing>
-          <wp:inline distT="0" distB="0" distL="0" distR="0" wp14:anchorId="67E6B439" wp14:editId="11C5F202">
-            <wp:extent cx="3181350" cy="2196646"/>
+          <wp:inline distT="0" distB="0" distL="0" distR="0" wp14:anchorId="7198FD69" wp14:editId="40F70442">
+            <wp:extent cx="3342903" cy="1760870"/>
             <wp:effectExtent l="0" t="0" r="0" b="0"/>
-            <wp:docPr id="18" name="Picture 18"/>
+            <wp:docPr id="3" name="Picture 3"/>
             <wp:cNvGraphicFramePr>
               <a:graphicFrameLocks xmlns:a="http://schemas.openxmlformats.org/drawingml/2006/main" noChangeAspect="1"/>
             </wp:cNvGraphicFramePr>
@@ -284,7 +281,7 @@
                   <pic:spPr>
                     <a:xfrm>
                       <a:off x="0" y="0"/>
-                      <a:ext cx="3188311" cy="2201452"/>
+                      <a:ext cx="3363923" cy="1771942"/>
                     </a:xfrm>
                     <a:prstGeom prst="rect">
                       <a:avLst/>
@@ -348,7 +345,19 @@
     </w:p>
     <w:p>
       <w:r>
-        <w:t xml:space="preserve">The expected MSE </w:t>
+        <w:t xml:space="preserve">The expected </w:t>
+      </w:r>
+      <w:r>
+        <w:t>R</w:t>
+      </w:r>
+      <w:r>
+        <w:t>MSE</w:t>
+      </w:r>
+      <w:r>
+        <w:t xml:space="preserve"> and expected MAPE</w:t>
+      </w:r>
+      <w:r>
+        <w:t xml:space="preserve"> </w:t>
       </w:r>
       <w:r>
         <w:t>for the</w:t>
@@ -357,31 +366,25 @@
         <w:t xml:space="preserve"> </w:t>
       </w:r>
       <w:r>
-        <w:t>6</w:t>
-      </w:r>
-      <w:r>
-        <w:t>0-day set</w:t>
-      </w:r>
-      <w:r>
-        <w:t xml:space="preserve"> is the lowest amongst the training sets, while the</w:t>
-      </w:r>
-      <w:r>
-        <w:t xml:space="preserve"> expected MAPE for the</w:t>
+        <w:t>100</w:t>
+      </w:r>
+      <w:r>
+        <w:t>-day set</w:t>
+      </w:r>
+      <w:r>
+        <w:t xml:space="preserve"> is the lowest amongst the training sets</w:t>
+      </w:r>
+      <w:r>
+        <w:t>.</w:t>
       </w:r>
       <w:r>
         <w:t xml:space="preserve"> </w:t>
       </w:r>
       <w:r>
-        <w:t>100</w:t>
-      </w:r>
-      <w:r>
-        <w:t>-day set is the lowest</w:t>
-      </w:r>
-      <w:r>
-        <w:t xml:space="preserve">. </w:t>
-      </w:r>
-      <w:r>
-        <w:t xml:space="preserve">In terms of the expected MSE, this reinforces the findings in </w:t>
+        <w:t xml:space="preserve">This differs from the </w:t>
+      </w:r>
+      <w:r>
+        <w:t xml:space="preserve">findings in </w:t>
       </w:r>
       <w:r>
         <w:rPr>
@@ -389,63 +392,36 @@
           <w:bCs/>
           <w:color w:val="FF0000"/>
         </w:rPr>
-        <w:t>[INSERT RESEARCH CITATION]</w:t>
-      </w:r>
-    </w:p>
-    <w:p>
-      <w:r>
-        <w:t xml:space="preserve">In comparison to the paper’s results of 100 days being the most accurate training size when it comes to predicting the correct direction of the price change, this scenario results in a training size of </w:t>
-      </w:r>
-      <w:r>
-        <w:t>8</w:t>
-      </w:r>
-      <w:r>
-        <w:t>0 being the most accurate.</w:t>
-      </w:r>
-    </w:p>
-    <w:p>
-      <w:pPr>
-        <w:rPr>
-          <w:b/>
-          <w:bCs/>
-          <w:color w:val="FF0000"/>
-        </w:rPr>
-      </w:pPr>
-      <w:r>
-        <w:rPr>
-          <w:b/>
-          <w:bCs/>
-          <w:color w:val="FF0000"/>
-        </w:rPr>
-        <w:t>Perform hypothesis testing to determine if difference is significant?</w:t>
-      </w:r>
-      <w:r>
-        <w:rPr>
-          <w:b/>
-          <w:bCs/>
-          <w:color w:val="FF0000"/>
-        </w:rPr>
-        <w:t xml:space="preserve"> Expected MSE and MAPE are all close.</w:t>
-      </w:r>
-    </w:p>
-    <w:p>
-      <w:pPr>
-        <w:pStyle w:val="Heading2"/>
-      </w:pPr>
-      <w:r>
-        <w:t>Sample 30 Business Day Forecasts:</w:t>
-      </w:r>
-    </w:p>
-    <w:p>
-      <w:r>
-        <w:rPr>
-          <w:noProof/>
-        </w:rPr>
+        <w:t>[INSERT RESEARCH CITATION</w:t>
+      </w:r>
+      <w:r>
+        <w:t>]</w:t>
+      </w:r>
+      <w:r>
+        <w:t>, which concluded a 60-day training set to be the most accurate.</w:t>
+      </w:r>
+    </w:p>
+    <w:p>
+      <w:r>
+        <w:t>The expected RMSE of each training size are very similar, so in order to determine if there even is a statistically significant difference between each training size, a</w:t>
+      </w:r>
+      <w:r>
+        <w:t xml:space="preserve"> two-tailed t-test</w:t>
+      </w:r>
+      <w:r>
+        <w:t xml:space="preserve"> will be performed against each permutation:</w:t>
+      </w:r>
+    </w:p>
+    <w:p>
+      <w:pPr>
+        <w:jc w:val="center"/>
+      </w:pPr>
+      <w:r>
         <w:drawing>
-          <wp:inline distT="0" distB="0" distL="0" distR="0" wp14:anchorId="26CD8E06" wp14:editId="101887FE">
-            <wp:extent cx="2858922" cy="2132965"/>
-            <wp:effectExtent l="0" t="0" r="0" b="635"/>
-            <wp:docPr id="19" name="Picture 19"/>
+          <wp:inline distT="0" distB="0" distL="0" distR="0" wp14:anchorId="43A39C16" wp14:editId="7DDA08BC">
+            <wp:extent cx="4435434" cy="1420666"/>
+            <wp:effectExtent l="0" t="0" r="3810" b="8255"/>
+            <wp:docPr id="5" name="Picture 5"/>
             <wp:cNvGraphicFramePr>
               <a:graphicFrameLocks xmlns:a="http://schemas.openxmlformats.org/drawingml/2006/main" noChangeAspect="1"/>
             </wp:cNvGraphicFramePr>
@@ -465,7 +441,7 @@
                   <pic:spPr>
                     <a:xfrm>
                       <a:off x="0" y="0"/>
-                      <a:ext cx="2869337" cy="2140735"/>
+                      <a:ext cx="4444971" cy="1423721"/>
                     </a:xfrm>
                     <a:prstGeom prst="rect">
                       <a:avLst/>
@@ -477,21 +453,45 @@
           </wp:inline>
         </w:drawing>
       </w:r>
-      <w:r>
-        <w:rPr>
-          <w:noProof/>
-        </w:rPr>
-        <w:t xml:space="preserve"> </w:t>
-      </w:r>
+    </w:p>
+    <w:p>
+      <w:r>
+        <w:t>The table above displays the calculate p-values of each tested permutation of training sizes. This test</w:t>
+      </w:r>
+      <w:r>
+        <w:t xml:space="preserve"> reveals that there’s actually no significant difference between the expected RMSE of the training sizes.</w:t>
+      </w:r>
+    </w:p>
+    <w:p>
+      <w:r>
+        <w:t xml:space="preserve">In comparison to the paper’s results of 100 days being the most accurate training size when it comes to predicting the correct direction of the price change, this scenario results in a training size of </w:t>
+      </w:r>
+      <w:r>
+        <w:t>8</w:t>
+      </w:r>
+      <w:r>
+        <w:t>0 being the most accurate.</w:t>
+      </w:r>
+    </w:p>
+    <w:p>
+      <w:pPr>
+        <w:pStyle w:val="Heading2"/>
+      </w:pPr>
+      <w:r>
+        <w:lastRenderedPageBreak/>
+        <w:t>Sample 30 Business Day Forecasts:</w:t>
+      </w:r>
+    </w:p>
+    <w:p>
       <w:r>
         <w:rPr>
           <w:noProof/>
         </w:rPr>
         <w:drawing>
-          <wp:inline distT="0" distB="0" distL="0" distR="0" wp14:anchorId="2C8DC3AB" wp14:editId="56883F7C">
-            <wp:extent cx="2857500" cy="2131904"/>
-            <wp:effectExtent l="0" t="0" r="0" b="1905"/>
-            <wp:docPr id="20" name="Picture 20"/>
+          <wp:inline distT="0" distB="0" distL="0" distR="0" wp14:anchorId="26CD8E06" wp14:editId="101887FE">
+            <wp:extent cx="2858922" cy="2132965"/>
+            <wp:effectExtent l="0" t="0" r="0" b="635"/>
+            <wp:docPr id="19" name="Picture 19"/>
             <wp:cNvGraphicFramePr>
               <a:graphicFrameLocks xmlns:a="http://schemas.openxmlformats.org/drawingml/2006/main" noChangeAspect="1"/>
             </wp:cNvGraphicFramePr>
@@ -511,7 +511,7 @@
                   <pic:spPr>
                     <a:xfrm>
                       <a:off x="0" y="0"/>
-                      <a:ext cx="2881147" cy="2149547"/>
+                      <a:ext cx="2869337" cy="2140735"/>
                     </a:xfrm>
                     <a:prstGeom prst="rect">
                       <a:avLst/>
@@ -523,48 +523,21 @@
           </wp:inline>
         </w:drawing>
       </w:r>
-    </w:p>
-    <w:p>
-      <w:pPr>
-        <w:pStyle w:val="Heading1"/>
-      </w:pPr>
-      <w:r>
-        <w:t>S&amp;P500 ETF (SPY):</w:t>
-      </w:r>
-    </w:p>
-    <w:p>
-      <w:pPr>
-        <w:pStyle w:val="Heading2"/>
-      </w:pPr>
-      <w:r>
-        <w:t>Analysis of Returns:</w:t>
-      </w:r>
-    </w:p>
-    <w:p>
-      <w:r>
-        <w:t xml:space="preserve">The distribution of returns on SPY ETF is </w:t>
-      </w:r>
-      <w:r>
-        <w:t>a</w:t>
-      </w:r>
-      <w:r>
-        <w:t xml:space="preserve"> bit skewed to the left. However, it does still hold a general normal shape.</w:t>
-      </w:r>
-      <w:r>
-        <w:t xml:space="preserve"> The Q-Q plot reinforces this assessment since only a few of the points trail off in the beginning, indicating left skewedness.</w:t>
-      </w:r>
-    </w:p>
-    <w:p>
-      <w:r>
-        <w:rPr>
-          <w:noProof/>
-        </w:rPr>
-        <w:lastRenderedPageBreak/>
+      <w:r>
+        <w:rPr>
+          <w:noProof/>
+        </w:rPr>
+        <w:t xml:space="preserve"> </w:t>
+      </w:r>
+      <w:r>
+        <w:rPr>
+          <w:noProof/>
+        </w:rPr>
         <w:drawing>
-          <wp:inline distT="0" distB="0" distL="0" distR="0" wp14:anchorId="61B86D4F" wp14:editId="61749D08">
-            <wp:extent cx="2886710" cy="2016117"/>
-            <wp:effectExtent l="0" t="0" r="0" b="3810"/>
-            <wp:docPr id="11" name="Picture 11"/>
+          <wp:inline distT="0" distB="0" distL="0" distR="0" wp14:anchorId="2C8DC3AB" wp14:editId="56883F7C">
+            <wp:extent cx="2857500" cy="2131904"/>
+            <wp:effectExtent l="0" t="0" r="0" b="1905"/>
+            <wp:docPr id="20" name="Picture 20"/>
             <wp:cNvGraphicFramePr>
               <a:graphicFrameLocks xmlns:a="http://schemas.openxmlformats.org/drawingml/2006/main" noChangeAspect="1"/>
             </wp:cNvGraphicFramePr>
@@ -584,6 +557,78 @@
                   <pic:spPr>
                     <a:xfrm>
                       <a:off x="0" y="0"/>
+                      <a:ext cx="2881147" cy="2149547"/>
+                    </a:xfrm>
+                    <a:prstGeom prst="rect">
+                      <a:avLst/>
+                    </a:prstGeom>
+                  </pic:spPr>
+                </pic:pic>
+              </a:graphicData>
+            </a:graphic>
+          </wp:inline>
+        </w:drawing>
+      </w:r>
+    </w:p>
+    <w:p>
+      <w:pPr>
+        <w:pStyle w:val="Heading1"/>
+      </w:pPr>
+      <w:r>
+        <w:t>S&amp;P500 ETF (SPY):</w:t>
+      </w:r>
+    </w:p>
+    <w:p>
+      <w:pPr>
+        <w:pStyle w:val="Heading2"/>
+      </w:pPr>
+      <w:r>
+        <w:t>Analysis of Returns:</w:t>
+      </w:r>
+    </w:p>
+    <w:p>
+      <w:r>
+        <w:t xml:space="preserve">The distribution of returns on SPY ETF is </w:t>
+      </w:r>
+      <w:r>
+        <w:t>a</w:t>
+      </w:r>
+      <w:r>
+        <w:t xml:space="preserve"> bit skewed to the left. However, it does still hold a general normal shape.</w:t>
+      </w:r>
+      <w:r>
+        <w:t xml:space="preserve"> The Q-Q plot reinforces this assessment since only a few of the points trail off in the beginning, indicating left skewedness.</w:t>
+      </w:r>
+    </w:p>
+    <w:p>
+      <w:r>
+        <w:rPr>
+          <w:noProof/>
+        </w:rPr>
+        <w:drawing>
+          <wp:inline distT="0" distB="0" distL="0" distR="0" wp14:anchorId="61B86D4F" wp14:editId="61749D08">
+            <wp:extent cx="2886710" cy="2016117"/>
+            <wp:effectExtent l="0" t="0" r="0" b="3810"/>
+            <wp:docPr id="11" name="Picture 11"/>
+            <wp:cNvGraphicFramePr>
+              <a:graphicFrameLocks xmlns:a="http://schemas.openxmlformats.org/drawingml/2006/main" noChangeAspect="1"/>
+            </wp:cNvGraphicFramePr>
+            <a:graphic xmlns:a="http://schemas.openxmlformats.org/drawingml/2006/main">
+              <a:graphicData uri="http://schemas.openxmlformats.org/drawingml/2006/picture">
+                <pic:pic xmlns:pic="http://schemas.openxmlformats.org/drawingml/2006/picture">
+                  <pic:nvPicPr>
+                    <pic:cNvPr id="1" name=""/>
+                    <pic:cNvPicPr/>
+                  </pic:nvPicPr>
+                  <pic:blipFill>
+                    <a:blip r:embed="rId11"/>
+                    <a:stretch>
+                      <a:fillRect/>
+                    </a:stretch>
+                  </pic:blipFill>
+                  <pic:spPr>
+                    <a:xfrm>
+                      <a:off x="0" y="0"/>
                       <a:ext cx="2944543" cy="2056509"/>
                     </a:xfrm>
                     <a:prstGeom prst="rect">
@@ -616,7 +661,7 @@
                     <pic:cNvPicPr/>
                   </pic:nvPicPr>
                   <pic:blipFill>
-                    <a:blip r:embed="rId11"/>
+                    <a:blip r:embed="rId12"/>
                     <a:stretch>
                       <a:fillRect/>
                     </a:stretch>
@@ -691,149 +736,12 @@
         <w:rPr>
           <w:noProof/>
         </w:rPr>
+        <w:lastRenderedPageBreak/>
         <w:drawing>
           <wp:inline distT="0" distB="0" distL="0" distR="0" wp14:anchorId="0E77FB09" wp14:editId="7F5F2406">
             <wp:extent cx="2826328" cy="1946363"/>
             <wp:effectExtent l="0" t="0" r="0" b="0"/>
             <wp:docPr id="21" name="Picture 21"/>
-            <wp:cNvGraphicFramePr>
-              <a:graphicFrameLocks xmlns:a="http://schemas.openxmlformats.org/drawingml/2006/main" noChangeAspect="1"/>
-            </wp:cNvGraphicFramePr>
-            <a:graphic xmlns:a="http://schemas.openxmlformats.org/drawingml/2006/main">
-              <a:graphicData uri="http://schemas.openxmlformats.org/drawingml/2006/picture">
-                <pic:pic xmlns:pic="http://schemas.openxmlformats.org/drawingml/2006/picture">
-                  <pic:nvPicPr>
-                    <pic:cNvPr id="1" name=""/>
-                    <pic:cNvPicPr/>
-                  </pic:nvPicPr>
-                  <pic:blipFill>
-                    <a:blip r:embed="rId12"/>
-                    <a:stretch>
-                      <a:fillRect/>
-                    </a:stretch>
-                  </pic:blipFill>
-                  <pic:spPr>
-                    <a:xfrm>
-                      <a:off x="0" y="0"/>
-                      <a:ext cx="2844302" cy="1958741"/>
-                    </a:xfrm>
-                    <a:prstGeom prst="rect">
-                      <a:avLst/>
-                    </a:prstGeom>
-                  </pic:spPr>
-                </pic:pic>
-              </a:graphicData>
-            </a:graphic>
-          </wp:inline>
-        </w:drawing>
-      </w:r>
-    </w:p>
-    <w:p>
-      <w:pPr>
-        <w:rPr>
-          <w:strike/>
-        </w:rPr>
-      </w:pPr>
-      <w:r>
-        <w:rPr>
-          <w:noProof/>
-        </w:rPr>
-        <w:t xml:space="preserve">When examining the initial returns distribution, it was noted that the </w:t>
-      </w:r>
-      <w:r>
-        <w:rPr>
-          <w:noProof/>
-        </w:rPr>
-        <w:t xml:space="preserve">distribution was bit skewed. </w:t>
-      </w:r>
-      <w:r>
-        <w:rPr>
-          <w:strike/>
-          <w:noProof/>
-        </w:rPr>
-        <w:t>In an attempt to acquire better results, a kernel density estimation distribution was calculated instead.</w:t>
-      </w:r>
-    </w:p>
-    <w:p>
-      <w:pPr>
-        <w:rPr>
-          <w:strike/>
-        </w:rPr>
-      </w:pPr>
-      <w:r>
-        <w:rPr>
-          <w:strike/>
-        </w:rPr>
-        <w:t xml:space="preserve">Unfortunately, this only </w:t>
-      </w:r>
-      <w:r>
-        <w:rPr>
-          <w:strike/>
-        </w:rPr>
-        <w:t>result</w:t>
-      </w:r>
-      <w:r>
-        <w:rPr>
-          <w:strike/>
-        </w:rPr>
-        <w:t>ed</w:t>
-      </w:r>
-      <w:r>
-        <w:rPr>
-          <w:strike/>
-        </w:rPr>
-        <w:t xml:space="preserve"> in slightly better MSE and probability of predicting a correct directional change. Attempting to diagnose the issue via the distribution shows that the behavior during the test data timeframe has an even greater skew than the KDE of the training data:</w:t>
-      </w:r>
-    </w:p>
-    <w:p>
-      <w:pPr>
-        <w:rPr>
-          <w:b/>
-          <w:bCs/>
-          <w:color w:val="FF0000"/>
-        </w:rPr>
-      </w:pPr>
-      <w:r>
-        <w:rPr>
-          <w:b/>
-          <w:bCs/>
-          <w:color w:val="FF0000"/>
-        </w:rPr>
-        <w:t>KDE was created on the full set of returns – it should only be created on the test data</w:t>
-      </w:r>
-      <w:r>
-        <w:rPr>
-          <w:b/>
-          <w:bCs/>
-          <w:color w:val="FF0000"/>
-        </w:rPr>
-        <w:t xml:space="preserve"> to avoid overfitting</w:t>
-      </w:r>
-    </w:p>
-    <w:p>
-      <w:pPr>
-        <w:rPr>
-          <w:strike/>
-        </w:rPr>
-      </w:pPr>
-    </w:p>
-    <w:p>
-      <w:pPr>
-        <w:jc w:val="center"/>
-        <w:rPr>
-          <w:noProof/>
-        </w:rPr>
-      </w:pPr>
-      <w:r>
-        <w:rPr>
-          <w:noProof/>
-        </w:rPr>
-        <w:lastRenderedPageBreak/>
-        <w:drawing>
-          <wp:inline distT="0" distB="0" distL="0" distR="0" wp14:anchorId="336D91AE" wp14:editId="1C8AFD2C">
-            <wp:extent cx="2737262" cy="1867948"/>
-            <wp:effectExtent l="0" t="0" r="6350" b="0"/>
-            <wp:docPr id="27" name="Picture 27"/>
             <wp:cNvGraphicFramePr>
               <a:graphicFrameLocks xmlns:a="http://schemas.openxmlformats.org/drawingml/2006/main" noChangeAspect="1"/>
             </wp:cNvGraphicFramePr>
@@ -853,7 +761,7 @@
                   <pic:spPr>
                     <a:xfrm>
                       <a:off x="0" y="0"/>
-                      <a:ext cx="2744689" cy="1873016"/>
+                      <a:ext cx="2844302" cy="1958741"/>
                     </a:xfrm>
                     <a:prstGeom prst="rect">
                       <a:avLst/>
@@ -865,31 +773,112 @@
           </wp:inline>
         </w:drawing>
       </w:r>
-      <w:r>
-        <w:rPr>
-          <w:noProof/>
-        </w:rPr>
-        <w:t xml:space="preserve"> </w:t>
-      </w:r>
-    </w:p>
-    <w:p>
-      <w:pPr>
-        <w:pStyle w:val="Heading2"/>
-      </w:pPr>
-      <w:r>
-        <w:t>Sample 30 Business Day Forecasts:</w:t>
-      </w:r>
-    </w:p>
-    <w:p>
+    </w:p>
+    <w:p>
+      <w:pPr>
+        <w:rPr>
+          <w:strike/>
+        </w:rPr>
+      </w:pPr>
+      <w:r>
+        <w:rPr>
+          <w:noProof/>
+        </w:rPr>
+        <w:t xml:space="preserve">When examining the initial returns distribution, it was noted that the </w:t>
+      </w:r>
+      <w:r>
+        <w:rPr>
+          <w:noProof/>
+        </w:rPr>
+        <w:t xml:space="preserve">distribution was bit skewed. </w:t>
+      </w:r>
+      <w:r>
+        <w:rPr>
+          <w:strike/>
+          <w:noProof/>
+        </w:rPr>
+        <w:t>In an attempt to acquire better results, a kernel density estimation distribution was calculated instead.</w:t>
+      </w:r>
+    </w:p>
+    <w:p>
+      <w:pPr>
+        <w:rPr>
+          <w:strike/>
+        </w:rPr>
+      </w:pPr>
+      <w:r>
+        <w:rPr>
+          <w:strike/>
+        </w:rPr>
+        <w:t xml:space="preserve">Unfortunately, this only </w:t>
+      </w:r>
+      <w:r>
+        <w:rPr>
+          <w:strike/>
+        </w:rPr>
+        <w:t>result</w:t>
+      </w:r>
+      <w:r>
+        <w:rPr>
+          <w:strike/>
+        </w:rPr>
+        <w:t>ed</w:t>
+      </w:r>
+      <w:r>
+        <w:rPr>
+          <w:strike/>
+        </w:rPr>
+        <w:t xml:space="preserve"> in slightly better MSE and probability of predicting a correct directional change. Attempting to diagnose the issue via the distribution shows that the behavior during the test data timeframe has an even greater skew than the KDE of the training data:</w:t>
+      </w:r>
+    </w:p>
+    <w:p>
+      <w:pPr>
+        <w:rPr>
+          <w:b/>
+          <w:bCs/>
+          <w:color w:val="FF0000"/>
+        </w:rPr>
+      </w:pPr>
+      <w:r>
+        <w:rPr>
+          <w:b/>
+          <w:bCs/>
+          <w:color w:val="FF0000"/>
+        </w:rPr>
+        <w:t>KDE was created on the full set of returns – it should only be created on the test data</w:t>
+      </w:r>
+      <w:r>
+        <w:rPr>
+          <w:b/>
+          <w:bCs/>
+          <w:color w:val="FF0000"/>
+        </w:rPr>
+        <w:t xml:space="preserve"> to avoid overfitting</w:t>
+      </w:r>
+    </w:p>
+    <w:p>
+      <w:pPr>
+        <w:rPr>
+          <w:strike/>
+        </w:rPr>
+      </w:pPr>
+    </w:p>
+    <w:p>
+      <w:pPr>
+        <w:jc w:val="center"/>
+        <w:rPr>
+          <w:noProof/>
+        </w:rPr>
+      </w:pPr>
       <w:r>
         <w:rPr>
           <w:noProof/>
         </w:rPr>
         <w:drawing>
-          <wp:inline distT="0" distB="0" distL="0" distR="0" wp14:anchorId="2CBD2E91" wp14:editId="3AD9203B">
-            <wp:extent cx="2861953" cy="2096803"/>
-            <wp:effectExtent l="0" t="0" r="0" b="0"/>
-            <wp:docPr id="24" name="Picture 24"/>
+          <wp:inline distT="0" distB="0" distL="0" distR="0" wp14:anchorId="336D91AE" wp14:editId="1C8AFD2C">
+            <wp:extent cx="2737262" cy="1867948"/>
+            <wp:effectExtent l="0" t="0" r="6350" b="0"/>
+            <wp:docPr id="27" name="Picture 27"/>
             <wp:cNvGraphicFramePr>
               <a:graphicFrameLocks xmlns:a="http://schemas.openxmlformats.org/drawingml/2006/main" noChangeAspect="1"/>
             </wp:cNvGraphicFramePr>
@@ -909,7 +898,7 @@
                   <pic:spPr>
                     <a:xfrm>
                       <a:off x="0" y="0"/>
-                      <a:ext cx="2886142" cy="2114525"/>
+                      <a:ext cx="2744689" cy="1873016"/>
                     </a:xfrm>
                     <a:prstGeom prst="rect">
                       <a:avLst/>
@@ -927,15 +916,26 @@
         </w:rPr>
         <w:t xml:space="preserve"> </w:t>
       </w:r>
+    </w:p>
+    <w:p>
+      <w:pPr>
+        <w:pStyle w:val="Heading2"/>
+      </w:pPr>
+      <w:r>
+        <w:lastRenderedPageBreak/>
+        <w:t>Sample 30 Business Day Forecasts:</w:t>
+      </w:r>
+    </w:p>
+    <w:p>
       <w:r>
         <w:rPr>
           <w:noProof/>
         </w:rPr>
         <w:drawing>
-          <wp:inline distT="0" distB="0" distL="0" distR="0" wp14:anchorId="2AB5CFD5" wp14:editId="06876AD8">
-            <wp:extent cx="2904895" cy="2080139"/>
+          <wp:inline distT="0" distB="0" distL="0" distR="0" wp14:anchorId="2CBD2E91" wp14:editId="3AD9203B">
+            <wp:extent cx="2861953" cy="2096803"/>
             <wp:effectExtent l="0" t="0" r="0" b="0"/>
-            <wp:docPr id="25" name="Picture 25"/>
+            <wp:docPr id="24" name="Picture 24"/>
             <wp:cNvGraphicFramePr>
               <a:graphicFrameLocks xmlns:a="http://schemas.openxmlformats.org/drawingml/2006/main" noChangeAspect="1"/>
             </wp:cNvGraphicFramePr>
@@ -955,7 +955,7 @@
                   <pic:spPr>
                     <a:xfrm>
                       <a:off x="0" y="0"/>
-                      <a:ext cx="2940334" cy="2105516"/>
+                      <a:ext cx="2886142" cy="2114525"/>
                     </a:xfrm>
                     <a:prstGeom prst="rect">
                       <a:avLst/>
@@ -967,44 +967,21 @@
           </wp:inline>
         </w:drawing>
       </w:r>
-    </w:p>
-    <w:p>
-      <w:pPr>
-        <w:pStyle w:val="Heading1"/>
-      </w:pPr>
-      <w:r>
-        <w:t>Bitcoin (BTC):</w:t>
-      </w:r>
-    </w:p>
-    <w:p>
-      <w:pPr>
-        <w:pStyle w:val="Heading2"/>
-      </w:pPr>
-      <w:r>
-        <w:t>Analysis of Returns:</w:t>
-      </w:r>
-    </w:p>
-    <w:p>
-      <w:r>
-        <w:t>While the general shape and the Q</w:t>
-      </w:r>
-      <w:r>
-        <w:t>-</w:t>
-      </w:r>
-      <w:r>
-        <w:t>Q plot can be interpreted as generally normal, the normal distribution does not cover the peaks of the returns enough. Kernel density estimation can be employed to create a distribution that would capture this behavior better.</w:t>
-      </w:r>
-    </w:p>
-    <w:p>
+      <w:r>
+        <w:rPr>
+          <w:noProof/>
+        </w:rPr>
+        <w:t xml:space="preserve"> </w:t>
+      </w:r>
       <w:r>
         <w:rPr>
           <w:noProof/>
         </w:rPr>
         <w:drawing>
-          <wp:inline distT="0" distB="0" distL="0" distR="0" wp14:anchorId="55CD36BC" wp14:editId="22447690">
-            <wp:extent cx="2879766" cy="2065919"/>
+          <wp:inline distT="0" distB="0" distL="0" distR="0" wp14:anchorId="2AB5CFD5" wp14:editId="06876AD8">
+            <wp:extent cx="2904895" cy="2080139"/>
             <wp:effectExtent l="0" t="0" r="0" b="0"/>
-            <wp:docPr id="35" name="Picture 35"/>
+            <wp:docPr id="25" name="Picture 25"/>
             <wp:cNvGraphicFramePr>
               <a:graphicFrameLocks xmlns:a="http://schemas.openxmlformats.org/drawingml/2006/main" noChangeAspect="1"/>
             </wp:cNvGraphicFramePr>
@@ -1024,6 +1001,75 @@
                   <pic:spPr>
                     <a:xfrm>
                       <a:off x="0" y="0"/>
+                      <a:ext cx="2940334" cy="2105516"/>
+                    </a:xfrm>
+                    <a:prstGeom prst="rect">
+                      <a:avLst/>
+                    </a:prstGeom>
+                  </pic:spPr>
+                </pic:pic>
+              </a:graphicData>
+            </a:graphic>
+          </wp:inline>
+        </w:drawing>
+      </w:r>
+    </w:p>
+    <w:p>
+      <w:pPr>
+        <w:pStyle w:val="Heading1"/>
+      </w:pPr>
+      <w:r>
+        <w:t>Bitcoin (BTC):</w:t>
+      </w:r>
+    </w:p>
+    <w:p>
+      <w:pPr>
+        <w:pStyle w:val="Heading2"/>
+      </w:pPr>
+      <w:r>
+        <w:t>Analysis of Returns:</w:t>
+      </w:r>
+    </w:p>
+    <w:p>
+      <w:r>
+        <w:t>While the general shape and the Q</w:t>
+      </w:r>
+      <w:r>
+        <w:t>-</w:t>
+      </w:r>
+      <w:r>
+        <w:t>Q plot can be interpreted as generally normal, the normal distribution does not cover the peaks of the returns enough. Kernel density estimation can be employed to create a distribution that would capture this behavior better.</w:t>
+      </w:r>
+    </w:p>
+    <w:p>
+      <w:r>
+        <w:rPr>
+          <w:noProof/>
+        </w:rPr>
+        <w:drawing>
+          <wp:inline distT="0" distB="0" distL="0" distR="0" wp14:anchorId="55CD36BC" wp14:editId="22447690">
+            <wp:extent cx="2879766" cy="2065919"/>
+            <wp:effectExtent l="0" t="0" r="0" b="0"/>
+            <wp:docPr id="35" name="Picture 35"/>
+            <wp:cNvGraphicFramePr>
+              <a:graphicFrameLocks xmlns:a="http://schemas.openxmlformats.org/drawingml/2006/main" noChangeAspect="1"/>
+            </wp:cNvGraphicFramePr>
+            <a:graphic xmlns:a="http://schemas.openxmlformats.org/drawingml/2006/main">
+              <a:graphicData uri="http://schemas.openxmlformats.org/drawingml/2006/picture">
+                <pic:pic xmlns:pic="http://schemas.openxmlformats.org/drawingml/2006/picture">
+                  <pic:nvPicPr>
+                    <pic:cNvPr id="1" name=""/>
+                    <pic:cNvPicPr/>
+                  </pic:nvPicPr>
+                  <pic:blipFill>
+                    <a:blip r:embed="rId17"/>
+                    <a:stretch>
+                      <a:fillRect/>
+                    </a:stretch>
+                  </pic:blipFill>
+                  <pic:spPr>
+                    <a:xfrm>
+                      <a:off x="0" y="0"/>
                       <a:ext cx="2897545" cy="2078674"/>
                     </a:xfrm>
                     <a:prstGeom prst="rect">
@@ -1062,7 +1108,7 @@
                     <pic:cNvPicPr/>
                   </pic:nvPicPr>
                   <pic:blipFill>
-                    <a:blip r:embed="rId17"/>
+                    <a:blip r:embed="rId18"/>
                     <a:stretch>
                       <a:fillRect/>
                     </a:stretch>
@@ -1088,51 +1134,32 @@
         <w:pStyle w:val="Heading2"/>
       </w:pPr>
       <w:r>
+        <w:t>Multiple One Step Predictions:</w:t>
+      </w:r>
+    </w:p>
+    <w:p>
+      <w:r>
+        <w:t>Training size of 40</w:t>
+      </w:r>
+      <w:r>
+        <w:t>-days</w:t>
+      </w:r>
+      <w:r>
+        <w:t xml:space="preserve"> results in the best expected MSE and P(Correct Direction)</w:t>
+      </w:r>
+      <w:r>
+        <w:t>.</w:t>
+      </w:r>
+      <w:r>
+        <w:t xml:space="preserve"> However, the accuracy of P(Correct Direction) seems low across the board. This is possibly due to the volatile nature of cryptocurrencies.</w:t>
+      </w:r>
+    </w:p>
+    <w:p>
+      <w:pPr>
+        <w:jc w:val="center"/>
+      </w:pPr>
+      <w:r>
         <w:lastRenderedPageBreak/>
-        <w:t>Multiple One Step Predictions:</w:t>
-      </w:r>
-    </w:p>
-    <w:p>
-      <w:r>
-        <w:t>Training size of 40</w:t>
-      </w:r>
-      <w:r>
-        <w:t>-days</w:t>
-      </w:r>
-      <w:r>
-        <w:t xml:space="preserve"> results in the best expected MSE and </w:t>
-      </w:r>
-      <w:proofErr w:type="gramStart"/>
-      <w:r>
-        <w:t>P(</w:t>
-      </w:r>
-      <w:proofErr w:type="gramEnd"/>
-      <w:r>
-        <w:t>Correct Direction)</w:t>
-      </w:r>
-      <w:r>
-        <w:t>.</w:t>
-      </w:r>
-      <w:r>
-        <w:t xml:space="preserve"> However, the accuracy of </w:t>
-      </w:r>
-      <w:proofErr w:type="gramStart"/>
-      <w:r>
-        <w:t>P(</w:t>
-      </w:r>
-      <w:proofErr w:type="gramEnd"/>
-      <w:r>
-        <w:t>Correct Direction)</w:t>
-      </w:r>
-      <w:r>
-        <w:t xml:space="preserve"> seems low across the board. This is possibly due to the volatile nature of cryptocurrencies.</w:t>
-      </w:r>
-    </w:p>
-    <w:p>
-      <w:pPr>
-        <w:jc w:val="center"/>
-      </w:pPr>
-      <w:r>
         <w:t xml:space="preserve"> </w:t>
       </w:r>
       <w:r>
@@ -1144,109 +1171,6 @@
             <wp:extent cx="2487881" cy="1693322"/>
             <wp:effectExtent l="0" t="0" r="8255" b="2540"/>
             <wp:docPr id="1" name="Picture 1"/>
-            <wp:cNvGraphicFramePr>
-              <a:graphicFrameLocks xmlns:a="http://schemas.openxmlformats.org/drawingml/2006/main" noChangeAspect="1"/>
-            </wp:cNvGraphicFramePr>
-            <a:graphic xmlns:a="http://schemas.openxmlformats.org/drawingml/2006/main">
-              <a:graphicData uri="http://schemas.openxmlformats.org/drawingml/2006/picture">
-                <pic:pic xmlns:pic="http://schemas.openxmlformats.org/drawingml/2006/picture">
-                  <pic:nvPicPr>
-                    <pic:cNvPr id="1" name=""/>
-                    <pic:cNvPicPr/>
-                  </pic:nvPicPr>
-                  <pic:blipFill>
-                    <a:blip r:embed="rId18"/>
-                    <a:stretch>
-                      <a:fillRect/>
-                    </a:stretch>
-                  </pic:blipFill>
-                  <pic:spPr>
-                    <a:xfrm>
-                      <a:off x="0" y="0"/>
-                      <a:ext cx="2497369" cy="1699780"/>
-                    </a:xfrm>
-                    <a:prstGeom prst="rect">
-                      <a:avLst/>
-                    </a:prstGeom>
-                  </pic:spPr>
-                </pic:pic>
-              </a:graphicData>
-            </a:graphic>
-          </wp:inline>
-        </w:drawing>
-      </w:r>
-    </w:p>
-    <w:p>
-      <w:pPr>
-        <w:rPr>
-          <w:strike/>
-        </w:rPr>
-      </w:pPr>
-      <w:r>
-        <w:rPr>
-          <w:strike/>
-        </w:rPr>
-        <w:t xml:space="preserve">KDE results in better expected MAPE, and noticeably better </w:t>
-      </w:r>
-      <w:proofErr w:type="gramStart"/>
-      <w:r>
-        <w:rPr>
-          <w:strike/>
-        </w:rPr>
-        <w:t>P(</w:t>
-      </w:r>
-      <w:proofErr w:type="gramEnd"/>
-      <w:r>
-        <w:rPr>
-          <w:strike/>
-        </w:rPr>
-        <w:t>Correct Direction)</w:t>
-      </w:r>
-      <w:r>
-        <w:rPr>
-          <w:strike/>
-        </w:rPr>
-        <w:t>, but worse expected MSE.</w:t>
-      </w:r>
-    </w:p>
-    <w:p>
-      <w:pPr>
-        <w:rPr>
-          <w:b/>
-          <w:bCs/>
-          <w:color w:val="FF0000"/>
-        </w:rPr>
-      </w:pPr>
-      <w:r>
-        <w:rPr>
-          <w:b/>
-          <w:bCs/>
-          <w:color w:val="FF0000"/>
-        </w:rPr>
-        <w:t>KDE was created on the full set of returns – it should only be created on the test data</w:t>
-      </w:r>
-      <w:r>
-        <w:rPr>
-          <w:b/>
-          <w:bCs/>
-          <w:color w:val="FF0000"/>
-        </w:rPr>
-        <w:t xml:space="preserve"> to avoid overfitting</w:t>
-      </w:r>
-    </w:p>
-    <w:p>
-      <w:pPr>
-        <w:jc w:val="center"/>
-      </w:pPr>
-      <w:r>
-        <w:rPr>
-          <w:noProof/>
-        </w:rPr>
-        <w:drawing>
-          <wp:inline distT="0" distB="0" distL="0" distR="0" wp14:anchorId="64146370" wp14:editId="57B21643">
-            <wp:extent cx="2585110" cy="1764440"/>
-            <wp:effectExtent l="0" t="0" r="5715" b="7620"/>
-            <wp:docPr id="34" name="Picture 34"/>
             <wp:cNvGraphicFramePr>
               <a:graphicFrameLocks xmlns:a="http://schemas.openxmlformats.org/drawingml/2006/main" noChangeAspect="1"/>
             </wp:cNvGraphicFramePr>
@@ -1266,6 +1190,95 @@
                   <pic:spPr>
                     <a:xfrm>
                       <a:off x="0" y="0"/>
+                      <a:ext cx="2497369" cy="1699780"/>
+                    </a:xfrm>
+                    <a:prstGeom prst="rect">
+                      <a:avLst/>
+                    </a:prstGeom>
+                  </pic:spPr>
+                </pic:pic>
+              </a:graphicData>
+            </a:graphic>
+          </wp:inline>
+        </w:drawing>
+      </w:r>
+    </w:p>
+    <w:p>
+      <w:pPr>
+        <w:rPr>
+          <w:strike/>
+        </w:rPr>
+      </w:pPr>
+      <w:r>
+        <w:rPr>
+          <w:strike/>
+        </w:rPr>
+        <w:t>KDE results in better expected MAPE, and noticeably better P(Correct Direction)</w:t>
+      </w:r>
+      <w:r>
+        <w:rPr>
+          <w:strike/>
+        </w:rPr>
+        <w:t>, but worse expected MSE.</w:t>
+      </w:r>
+    </w:p>
+    <w:p>
+      <w:pPr>
+        <w:rPr>
+          <w:b/>
+          <w:bCs/>
+          <w:color w:val="FF0000"/>
+        </w:rPr>
+      </w:pPr>
+      <w:r>
+        <w:rPr>
+          <w:b/>
+          <w:bCs/>
+          <w:color w:val="FF0000"/>
+        </w:rPr>
+        <w:t>KDE was created on the full set of returns – it should only be created on the test data</w:t>
+      </w:r>
+      <w:r>
+        <w:rPr>
+          <w:b/>
+          <w:bCs/>
+          <w:color w:val="FF0000"/>
+        </w:rPr>
+        <w:t xml:space="preserve"> to avoid overfitting</w:t>
+      </w:r>
+    </w:p>
+    <w:p>
+      <w:pPr>
+        <w:jc w:val="center"/>
+      </w:pPr>
+      <w:r>
+        <w:rPr>
+          <w:noProof/>
+        </w:rPr>
+        <w:drawing>
+          <wp:inline distT="0" distB="0" distL="0" distR="0" wp14:anchorId="64146370" wp14:editId="57B21643">
+            <wp:extent cx="2585110" cy="1764440"/>
+            <wp:effectExtent l="0" t="0" r="5715" b="7620"/>
+            <wp:docPr id="34" name="Picture 34"/>
+            <wp:cNvGraphicFramePr>
+              <a:graphicFrameLocks xmlns:a="http://schemas.openxmlformats.org/drawingml/2006/main" noChangeAspect="1"/>
+            </wp:cNvGraphicFramePr>
+            <a:graphic xmlns:a="http://schemas.openxmlformats.org/drawingml/2006/main">
+              <a:graphicData uri="http://schemas.openxmlformats.org/drawingml/2006/picture">
+                <pic:pic xmlns:pic="http://schemas.openxmlformats.org/drawingml/2006/picture">
+                  <pic:nvPicPr>
+                    <pic:cNvPr id="1" name=""/>
+                    <pic:cNvPicPr/>
+                  </pic:nvPicPr>
+                  <pic:blipFill>
+                    <a:blip r:embed="rId20"/>
+                    <a:stretch>
+                      <a:fillRect/>
+                    </a:stretch>
+                  </pic:blipFill>
+                  <pic:spPr>
+                    <a:xfrm>
+                      <a:off x="0" y="0"/>
                       <a:ext cx="2599329" cy="1774145"/>
                     </a:xfrm>
                     <a:prstGeom prst="rect">
@@ -1311,7 +1324,7 @@
                     <pic:cNvPicPr/>
                   </pic:nvPicPr>
                   <pic:blipFill rotWithShape="1">
-                    <a:blip r:embed="rId20"/>
+                    <a:blip r:embed="rId21"/>
                     <a:srcRect l="4943"/>
                     <a:stretch/>
                   </pic:blipFill>
@@ -1364,7 +1377,7 @@
                     <pic:cNvPicPr/>
                   </pic:nvPicPr>
                   <pic:blipFill>
-                    <a:blip r:embed="rId21"/>
+                    <a:blip r:embed="rId22"/>
                     <a:stretch>
                       <a:fillRect/>
                     </a:stretch>

</xml_diff>

<commit_message>
Near completed final draft and PDF version
</commit_message>
<xml_diff>
--- a/project_writeup.docx
+++ b/project_writeup.docx
@@ -39,8 +39,6 @@
       </w:r>
       <w:r>
         <w:br/>
-      </w:r>
-      <w:r>
         <w:t>Applications Brownian Motion on Financial Assets</w:t>
       </w:r>
       <w:r>
@@ -432,7 +430,15 @@
         <w:t>b</w:t>
       </w:r>
       <w:r>
-        <w:t>ecause this paper will be looking across three different types of financial assets (stock options, ETFs, cryptocurrencies), the RSME will be normalized (nRSME) so that the values can be compared across all assets</w:t>
+        <w:t>ecause this paper will be looking across three different types of financial assets (stock options, ETFs, cryptocurrencies), the RSME will be normalized (</w:t>
+      </w:r>
+      <w:proofErr w:type="spellStart"/>
+      <w:r>
+        <w:t>nRSME</w:t>
+      </w:r>
+      <w:proofErr w:type="spellEnd"/>
+      <w:r>
+        <w:t>) so that the values can be compared across all assets</w:t>
       </w:r>
       <w:r>
         <w:t xml:space="preserve"> since RSME will only make sense within the domain that it is calculated.</w:t>
@@ -476,7 +482,15 @@
         <w:t>MSE</w:t>
       </w:r>
       <w:r>
-        <w:t>, nRMSE,</w:t>
+        <w:t xml:space="preserve">, </w:t>
+      </w:r>
+      <w:proofErr w:type="spellStart"/>
+      <w:r>
+        <w:t>nRMSE</w:t>
+      </w:r>
+      <w:proofErr w:type="spellEnd"/>
+      <w:r>
+        <w:t>,</w:t>
       </w:r>
       <w:r>
         <w:t xml:space="preserve"> </w:t>
@@ -940,7 +954,24 @@
         <w:t>s no statistically significant difference between 40 and 50 days, but there is a difference between the rest.</w:t>
       </w:r>
       <w:r>
-        <w:t xml:space="preserve"> Unfortunately, this means that there has to be compromises between RSME versus P(Correct Direction). Given that the 50-day training set results in a higher P(Correct Direction), that should be the better choice between the two.</w:t>
+        <w:t xml:space="preserve"> Unfortunately, this means that there has to be compromises between RSME versus </w:t>
+      </w:r>
+      <w:proofErr w:type="gramStart"/>
+      <w:r>
+        <w:t>P(</w:t>
+      </w:r>
+      <w:proofErr w:type="gramEnd"/>
+      <w:r>
+        <w:t>Correct Direction (or directional accuracy).</w:t>
+      </w:r>
+      <w:r>
+        <w:t xml:space="preserve"> Given that the 50-day training set results in a higher </w:t>
+      </w:r>
+      <w:r>
+        <w:t>directional accuracy</w:t>
+      </w:r>
+      <w:r>
+        <w:t>, that should be the better choice between the two.</w:t>
       </w:r>
     </w:p>
     <w:p>
@@ -1637,7 +1668,19 @@
         <w:rPr>
           <w:noProof/>
         </w:rPr>
-        <w:t xml:space="preserve"> the 50-day training set’s difference is statistically significant from all other training sizes. Once again, there is going to be a compromise between RMSE and P(Correct Direction), but the 50-day set has the third highest probability, so the impact will be </w:t>
+        <w:t xml:space="preserve"> the 50-day training set’s difference is statistically significant from all other training sizes. Once again, there is going to be a compromise between RMSE and </w:t>
+      </w:r>
+      <w:r>
+        <w:rPr>
+          <w:noProof/>
+        </w:rPr>
+        <w:t>directional accuracy</w:t>
+      </w:r>
+      <w:r>
+        <w:rPr>
+          <w:noProof/>
+        </w:rPr>
+        <w:t xml:space="preserve">, but the 50-day set has the third highest probability, so the impact will be </w:t>
       </w:r>
       <w:r>
         <w:rPr>
@@ -2531,7 +2574,13 @@
         <w:t xml:space="preserve"> different</w:t>
       </w:r>
       <w:r>
-        <w:t xml:space="preserve"> against the 80-day set. Given that the 60-day set produces the second most accurate P(Correct Direction), that should be the best choice of a training set size with minimal compromises in predicting the directional change. </w:t>
+        <w:t xml:space="preserve"> against the 80-day set. Given that the 60-day set produces the second most accurate</w:t>
+      </w:r>
+      <w:r>
+        <w:t xml:space="preserve"> directional accuracy</w:t>
+      </w:r>
+      <w:r>
+        <w:t xml:space="preserve">, that should be the best choice of a training set size with minimal compromises in predicting the directional change. </w:t>
       </w:r>
     </w:p>
     <w:p>
@@ -2590,9 +2639,11 @@
       <w:r>
         <w:t xml:space="preserve">expected </w:t>
       </w:r>
+      <w:proofErr w:type="spellStart"/>
       <w:r>
         <w:t>nRMSE</w:t>
       </w:r>
+      <w:proofErr w:type="spellEnd"/>
       <w:r>
         <w:t xml:space="preserve"> values</w:t>
       </w:r>
@@ -2617,14 +2668,35 @@
       <w:r>
         <w:t xml:space="preserve">The expected </w:t>
       </w:r>
-      <w:r>
-        <w:t xml:space="preserve">nRMSE are higher than that of AMD’s, and </w:t>
+      <w:proofErr w:type="spellStart"/>
+      <w:r>
+        <w:t>nRMSE</w:t>
+      </w:r>
+      <w:proofErr w:type="spellEnd"/>
+      <w:r>
+        <w:t xml:space="preserve"> are higher than that of </w:t>
+      </w:r>
+      <w:proofErr w:type="gramStart"/>
+      <w:r>
+        <w:t>AMD’s</w:t>
+      </w:r>
+      <w:proofErr w:type="gramEnd"/>
+      <w:r>
+        <w:t xml:space="preserve">, and </w:t>
       </w:r>
       <w:r>
         <w:t>three</w:t>
       </w:r>
       <w:r>
-        <w:t xml:space="preserve"> times higher than that of the S&amp;P500’s nRMSE.</w:t>
+        <w:t xml:space="preserve"> times higher than that of the S&amp;P500’s </w:t>
+      </w:r>
+      <w:proofErr w:type="spellStart"/>
+      <w:r>
+        <w:t>nRMSE</w:t>
+      </w:r>
+      <w:proofErr w:type="spellEnd"/>
+      <w:r>
+        <w:t>.</w:t>
       </w:r>
       <w:r>
         <w:t xml:space="preserve"> </w:t>
@@ -3260,13 +3332,10 @@
         <w:t xml:space="preserve"> However, the directional accuracy was surprisingly accurate</w:t>
       </w:r>
       <w:r>
-        <w:t>, with correct prediction in the upper 50% and lower 60%.</w:t>
-      </w:r>
-      <w:r>
-        <w:t xml:space="preserve"> This could potentially be explained by the left-skewed distribution of prices representing a bull market, which was observed when looking at the actual prices.</w:t>
-      </w:r>
-      <w:r>
-        <w:t xml:space="preserve"> I’d expect this accuracy to fall significantly considering current events.</w:t>
+        <w:t>, with correct prediction in the upper 50% and lower 60%</w:t>
+      </w:r>
+      <w:r>
+        <w:t>, especially when Bitcoin was experiencing a bull-market. This phenomenon would have resulted in a left-skewed distribution that would’ve resulted in more increases in directional change.</w:t>
       </w:r>
     </w:p>
     <w:p>
@@ -3304,13 +3373,23 @@
           <w:szCs w:val="22"/>
         </w:rPr>
       </w:pPr>
+      <w:proofErr w:type="spellStart"/>
       <w:r>
         <w:rPr>
           <w:rFonts w:asciiTheme="minorHAnsi" w:eastAsiaTheme="minorHAnsi" w:hAnsiTheme="minorHAnsi" w:cstheme="minorBidi"/>
           <w:sz w:val="22"/>
           <w:szCs w:val="22"/>
         </w:rPr>
-        <w:t xml:space="preserve">Lidén, J. (2018, May 28). (thesis). Stock Price Predictions using a Geometric Brownian Motion. Uppsala University. Retrieved from https://uu.diva-portal.org/smash/get/diva2:1218088/FULLTEXT01.pdf </w:t>
+        <w:t>Lidén</w:t>
+      </w:r>
+      <w:proofErr w:type="spellEnd"/>
+      <w:r>
+        <w:rPr>
+          <w:rFonts w:asciiTheme="minorHAnsi" w:eastAsiaTheme="minorHAnsi" w:hAnsiTheme="minorHAnsi" w:cstheme="minorBidi"/>
+          <w:sz w:val="22"/>
+          <w:szCs w:val="22"/>
+        </w:rPr>
+        <w:t xml:space="preserve">, J. (2018, May 28). (thesis). Stock Price Predictions using a Geometric Brownian Motion. Uppsala University. Retrieved from https://uu.diva-portal.org/smash/get/diva2:1218088/FULLTEXT01.pdf </w:t>
       </w:r>
     </w:p>
     <w:p>
@@ -3322,7 +3401,15 @@
         </w:numPr>
       </w:pPr>
       <w:r>
-        <w:t>Reddy, Krishna and Clinton, Vaughan, Simulating Stock Prices Using Geometric Brownian Motion: Evidence from Australian Companies, Australasian Accounting, Business and Finance Journal, 10(3), 2016, 23-47. doi:10.14453/aabfj.v10i3.3</w:t>
+        <w:t>Reddy, Krishna and Clinton, Vaughan, Simulating Stock Prices Using Geometric Brownian Motion: Evidence from Australian Companies, Australasian Accounting, Business and Finance Journal, 10(3), 2016, 23-47. doi:10.14453/</w:t>
+      </w:r>
+      <w:proofErr w:type="gramStart"/>
+      <w:r>
+        <w:t>aabfj.v</w:t>
+      </w:r>
+      <w:proofErr w:type="gramEnd"/>
+      <w:r>
+        <w:t>10i3.3</w:t>
       </w:r>
     </w:p>
     <w:sectPr>

</xml_diff>